<commit_message>
Poprawione sprawko lab3, działający skrypt lab4
</commit_message>
<xml_diff>
--- a/Robotyka-kosmiczna/rk_lab3/sprawozdanie_robotyka_kosmiczna_Dawid_Lisek_KSS.docx
+++ b/Robotyka-kosmiczna/rk_lab3/sprawozdanie_robotyka_kosmiczna_Dawid_Lisek_KSS.docx
@@ -405,7 +405,14 @@
           <w:rFonts w:cs="Arial"/>
           <w:szCs w:val="24"/>
         </w:rPr>
-        <w:t xml:space="preserve"> prostej</w:t>
+        <w:t xml:space="preserve"> </w:t>
+      </w:r>
+      <w:r>
+        <w:rPr>
+          <w:rFonts w:cs="Arial"/>
+          <w:szCs w:val="24"/>
+        </w:rPr>
+        <w:t>manipulatora 2DoF oraz rozwiązanie odwrotnego zadania dynamiki</w:t>
       </w:r>
       <w:r>
         <w:rPr>
@@ -2573,31 +2580,7 @@
               <w:sz w:val="28"/>
               <w:szCs w:val="28"/>
             </w:rPr>
-            <m:t>(</m:t>
-          </m:r>
-          <m:r>
-            <w:rPr>
-              <w:rFonts w:ascii="Cambria Math" w:eastAsia="Times New Roman" w:hAnsi="Cambria Math"/>
-              <w:sz w:val="28"/>
-              <w:szCs w:val="28"/>
-            </w:rPr>
-            <m:t>u</m:t>
-          </m:r>
-          <m:r>
-            <w:rPr>
-              <w:rFonts w:ascii="Cambria Math" w:eastAsia="Times New Roman" w:hAnsi="Cambria Math"/>
-              <w:sz w:val="28"/>
-              <w:szCs w:val="28"/>
-            </w:rPr>
-            <m:t>-</m:t>
-          </m:r>
-          <m:r>
-            <w:rPr>
-              <w:rFonts w:ascii="Cambria Math" w:eastAsia="Times New Roman" w:hAnsi="Cambria Math"/>
-              <w:sz w:val="28"/>
-              <w:szCs w:val="28"/>
-            </w:rPr>
-            <m:t>C</m:t>
+            <m:t>(u-C</m:t>
           </m:r>
           <m:d>
             <m:dPr>
@@ -2757,13 +2740,14 @@
       <w:r>
         <w:rPr>
           <w:rFonts w:eastAsia="Times New Roman" w:cs="Arial"/>
+          <w:noProof/>
           <w:szCs w:val="24"/>
         </w:rPr>
         <w:drawing>
-          <wp:inline distT="0" distB="0" distL="0" distR="0" wp14:anchorId="64D45D38" wp14:editId="695DA0C7">
-            <wp:extent cx="5943600" cy="4609465"/>
-            <wp:effectExtent l="0" t="0" r="0" b="635"/>
-            <wp:docPr id="1472945266" name="Obraz 1" descr="Obraz zawierający tekst, zrzut ekranu, Czcionka, dokument&#10;&#10;Opis wygenerowany automatycznie"/>
+          <wp:inline distT="0" distB="0" distL="0" distR="0" wp14:anchorId="0BB89076" wp14:editId="6DC7A3E8">
+            <wp:extent cx="5943600" cy="4556125"/>
+            <wp:effectExtent l="0" t="0" r="0" b="0"/>
+            <wp:docPr id="310774310" name="Obraz 1" descr="Obraz zawierający tekst, zrzut ekranu, Czcionka, numer&#10;&#10;Opis wygenerowany automatycznie"/>
             <wp:cNvGraphicFramePr>
               <a:graphicFrameLocks xmlns:a="http://schemas.openxmlformats.org/drawingml/2006/main" noChangeAspect="1"/>
             </wp:cNvGraphicFramePr>
@@ -2771,7 +2755,7 @@
               <a:graphicData uri="http://schemas.openxmlformats.org/drawingml/2006/picture">
                 <pic:pic xmlns:pic="http://schemas.openxmlformats.org/drawingml/2006/picture">
                   <pic:nvPicPr>
-                    <pic:cNvPr id="1472945266" name="Obraz 1" descr="Obraz zawierający tekst, zrzut ekranu, Czcionka, dokument&#10;&#10;Opis wygenerowany automatycznie"/>
+                    <pic:cNvPr id="310774310" name="Obraz 1" descr="Obraz zawierający tekst, zrzut ekranu, Czcionka, numer&#10;&#10;Opis wygenerowany automatycznie"/>
                     <pic:cNvPicPr/>
                   </pic:nvPicPr>
                   <pic:blipFill>
@@ -2783,7 +2767,7 @@
                   <pic:spPr>
                     <a:xfrm>
                       <a:off x="0" y="0"/>
-                      <a:ext cx="5954229" cy="4617708"/>
+                      <a:ext cx="5943600" cy="4556125"/>
                     </a:xfrm>
                     <a:prstGeom prst="rect">
                       <a:avLst/>
@@ -2945,6 +2929,7 @@
       <w:r>
         <w:rPr>
           <w:rFonts w:eastAsia="Times New Roman"/>
+          <w:noProof/>
         </w:rPr>
         <w:drawing>
           <wp:inline distT="0" distB="0" distL="0" distR="0" wp14:anchorId="23417966" wp14:editId="7E969871">
@@ -3057,6 +3042,9 @@
         <w:divId w:val="1413551869"/>
       </w:pPr>
       <w:r>
+        <w:rPr>
+          <w:noProof/>
+        </w:rPr>
         <w:lastRenderedPageBreak/>
         <w:drawing>
           <wp:inline distT="0" distB="0" distL="0" distR="0" wp14:anchorId="2D750D65" wp14:editId="61870193">
@@ -10691,7 +10679,21 @@
           <w:rFonts w:eastAsia="Times New Roman" w:cs="Arial"/>
           <w:szCs w:val="24"/>
         </w:rPr>
-        <w:t>Zadanie proste dynamiki pozwala nam na wyznaczenie sił oraz momentów napędowych całego układu. Jest to istotne zadanie z punktu widzenia sterowania naszym manipulatorem</w:t>
+        <w:t xml:space="preserve">Zadanie </w:t>
+      </w:r>
+      <w:r>
+        <w:rPr>
+          <w:rFonts w:eastAsia="Times New Roman" w:cs="Arial"/>
+          <w:szCs w:val="24"/>
+        </w:rPr>
+        <w:t>odwrotne</w:t>
+      </w:r>
+      <w:r>
+        <w:rPr>
+          <w:rFonts w:eastAsia="Times New Roman" w:cs="Arial"/>
+          <w:szCs w:val="24"/>
+        </w:rPr>
+        <w:t xml:space="preserve"> dynamiki pozwala nam na wyznaczenie sił oraz momentów napędowych całego układu. Jest to istotne zadanie z punktu widzenia sterowania naszym manipulatorem</w:t>
       </w:r>
       <w:r>
         <w:rPr>

</xml_diff>